<commit_message>
tata agreement changed templates
</commit_message>
<xml_diff>
--- a/docx-template/Tata_KFS_Review_Template_v2.docx
+++ b/docx-template/Tata_KFS_Review_Template_v2.docx
@@ -1218,8 +1218,8 @@
         <w:gridCol w:w="201"/>
         <w:gridCol w:w="56"/>
         <w:gridCol w:w="546"/>
-        <w:gridCol w:w="427"/>
-        <w:gridCol w:w="781"/>
+        <w:gridCol w:w="557"/>
+        <w:gridCol w:w="651"/>
         <w:gridCol w:w="398"/>
         <w:gridCol w:w="370"/>
         <w:gridCol w:w="791"/>
@@ -1953,7 +1953,7 @@
         </w:tc>
         <w:tc>
           <w:tcPr>
-            <w:tcW w:w="973" w:type="dxa"/>
+            <w:tcW w:w="1103" w:type="dxa"/>
             <w:gridSpan w:val="2"/>
             <w:tcBorders>
               <w:top w:val="single" w:sz="4" w:space="0" w:color="000000"/>
@@ -1983,7 +1983,7 @@
         </w:tc>
         <w:tc>
           <w:tcPr>
-            <w:tcW w:w="1179" w:type="dxa"/>
+            <w:tcW w:w="1049" w:type="dxa"/>
             <w:gridSpan w:val="2"/>
             <w:tcBorders>
               <w:top w:val="single" w:sz="4" w:space="0" w:color="000000"/>
@@ -2073,13 +2073,14 @@
                 <w:szCs w:val="20"/>
                 <w:highlight w:val="white"/>
               </w:rPr>
+              <w:lastRenderedPageBreak/>
               <w:t xml:space="preserve"> Monthly</w:t>
             </w:r>
           </w:p>
         </w:tc>
         <w:tc>
           <w:tcPr>
-            <w:tcW w:w="973" w:type="dxa"/>
+            <w:tcW w:w="1103" w:type="dxa"/>
             <w:gridSpan w:val="2"/>
             <w:tcBorders>
               <w:top w:val="single" w:sz="4" w:space="0" w:color="000000"/>
@@ -2109,7 +2110,7 @@
         </w:tc>
         <w:tc>
           <w:tcPr>
-            <w:tcW w:w="1179" w:type="dxa"/>
+            <w:tcW w:w="1049" w:type="dxa"/>
             <w:gridSpan w:val="2"/>
             <w:tcBorders>
               <w:top w:val="single" w:sz="4" w:space="0" w:color="000000"/>
@@ -2217,7 +2218,6 @@
                 <w:szCs w:val="20"/>
                 <w:highlight w:val="white"/>
               </w:rPr>
-              <w:lastRenderedPageBreak/>
               <w:t xml:space="preserve">6 </w:t>
             </w:r>
           </w:p>
@@ -3526,7 +3526,7 @@
         </w:tc>
         <w:tc>
           <w:tcPr>
-            <w:tcW w:w="973" w:type="dxa"/>
+            <w:tcW w:w="1103" w:type="dxa"/>
             <w:gridSpan w:val="2"/>
             <w:tcBorders>
               <w:top w:val="single" w:sz="4" w:space="0" w:color="000000"/>
@@ -3556,7 +3556,7 @@
         </w:tc>
         <w:tc>
           <w:tcPr>
-            <w:tcW w:w="2547" w:type="dxa"/>
+            <w:tcW w:w="2417" w:type="dxa"/>
             <w:gridSpan w:val="6"/>
             <w:tcBorders>
               <w:top w:val="single" w:sz="4" w:space="0" w:color="000000"/>
@@ -3798,7 +3798,7 @@
         </w:tc>
         <w:tc>
           <w:tcPr>
-            <w:tcW w:w="973" w:type="dxa"/>
+            <w:tcW w:w="1103" w:type="dxa"/>
             <w:gridSpan w:val="2"/>
             <w:tcBorders>
               <w:top w:val="single" w:sz="4" w:space="0" w:color="000000"/>
@@ -3828,7 +3828,7 @@
         </w:tc>
         <w:tc>
           <w:tcPr>
-            <w:tcW w:w="2547" w:type="dxa"/>
+            <w:tcW w:w="2417" w:type="dxa"/>
             <w:gridSpan w:val="6"/>
             <w:tcBorders>
               <w:top w:val="single" w:sz="4" w:space="0" w:color="000000"/>
@@ -4006,7 +4006,7 @@
         </w:tc>
         <w:tc>
           <w:tcPr>
-            <w:tcW w:w="973" w:type="dxa"/>
+            <w:tcW w:w="1103" w:type="dxa"/>
             <w:gridSpan w:val="2"/>
             <w:tcBorders>
               <w:top w:val="single" w:sz="4" w:space="0" w:color="000000"/>
@@ -4037,7 +4037,7 @@
         </w:tc>
         <w:tc>
           <w:tcPr>
-            <w:tcW w:w="2547" w:type="dxa"/>
+            <w:tcW w:w="2417" w:type="dxa"/>
             <w:gridSpan w:val="6"/>
             <w:tcBorders>
               <w:top w:val="single" w:sz="4" w:space="0" w:color="000000"/>
@@ -4194,7 +4194,7 @@
         </w:tc>
         <w:tc>
           <w:tcPr>
-            <w:tcW w:w="973" w:type="dxa"/>
+            <w:tcW w:w="1103" w:type="dxa"/>
             <w:gridSpan w:val="2"/>
             <w:tcBorders>
               <w:top w:val="single" w:sz="4" w:space="0" w:color="000000"/>
@@ -4225,7 +4225,7 @@
         </w:tc>
         <w:tc>
           <w:tcPr>
-            <w:tcW w:w="2547" w:type="dxa"/>
+            <w:tcW w:w="2417" w:type="dxa"/>
             <w:gridSpan w:val="6"/>
             <w:tcBorders>
               <w:top w:val="single" w:sz="4" w:space="0" w:color="000000"/>
@@ -4382,7 +4382,7 @@
         </w:tc>
         <w:tc>
           <w:tcPr>
-            <w:tcW w:w="973" w:type="dxa"/>
+            <w:tcW w:w="1103" w:type="dxa"/>
             <w:gridSpan w:val="2"/>
             <w:tcBorders>
               <w:top w:val="single" w:sz="4" w:space="0" w:color="000000"/>
@@ -4413,7 +4413,7 @@
         </w:tc>
         <w:tc>
           <w:tcPr>
-            <w:tcW w:w="2547" w:type="dxa"/>
+            <w:tcW w:w="2417" w:type="dxa"/>
             <w:gridSpan w:val="6"/>
             <w:tcBorders>
               <w:top w:val="single" w:sz="4" w:space="0" w:color="000000"/>
@@ -4570,7 +4570,7 @@
         </w:tc>
         <w:tc>
           <w:tcPr>
-            <w:tcW w:w="973" w:type="dxa"/>
+            <w:tcW w:w="1103" w:type="dxa"/>
             <w:gridSpan w:val="2"/>
             <w:tcBorders>
               <w:top w:val="single" w:sz="4" w:space="0" w:color="000000"/>
@@ -4601,7 +4601,7 @@
         </w:tc>
         <w:tc>
           <w:tcPr>
-            <w:tcW w:w="2547" w:type="dxa"/>
+            <w:tcW w:w="2417" w:type="dxa"/>
             <w:gridSpan w:val="6"/>
             <w:tcBorders>
               <w:top w:val="single" w:sz="4" w:space="0" w:color="000000"/>
@@ -4773,7 +4773,7 @@
         </w:tc>
         <w:tc>
           <w:tcPr>
-            <w:tcW w:w="973" w:type="dxa"/>
+            <w:tcW w:w="1103" w:type="dxa"/>
             <w:gridSpan w:val="2"/>
             <w:tcBorders>
               <w:top w:val="single" w:sz="4" w:space="0" w:color="000000"/>
@@ -4804,7 +4804,7 @@
         </w:tc>
         <w:tc>
           <w:tcPr>
-            <w:tcW w:w="2547" w:type="dxa"/>
+            <w:tcW w:w="2417" w:type="dxa"/>
             <w:gridSpan w:val="6"/>
             <w:tcBorders>
               <w:top w:val="single" w:sz="4" w:space="0" w:color="000000"/>
@@ -4925,6 +4925,7 @@
                 <w:szCs w:val="20"/>
                 <w:highlight w:val="white"/>
               </w:rPr>
+              <w:lastRenderedPageBreak/>
               <w:t>c)</w:t>
             </w:r>
           </w:p>
@@ -4961,7 +4962,7 @@
         </w:tc>
         <w:tc>
           <w:tcPr>
-            <w:tcW w:w="973" w:type="dxa"/>
+            <w:tcW w:w="1103" w:type="dxa"/>
             <w:gridSpan w:val="2"/>
             <w:tcBorders>
               <w:top w:val="single" w:sz="4" w:space="0" w:color="000000"/>
@@ -4992,7 +4993,7 @@
         </w:tc>
         <w:tc>
           <w:tcPr>
-            <w:tcW w:w="2547" w:type="dxa"/>
+            <w:tcW w:w="2417" w:type="dxa"/>
             <w:gridSpan w:val="6"/>
             <w:tcBorders>
               <w:top w:val="single" w:sz="4" w:space="0" w:color="000000"/>
@@ -5113,7 +5114,6 @@
                 <w:szCs w:val="20"/>
                 <w:highlight w:val="white"/>
               </w:rPr>
-              <w:lastRenderedPageBreak/>
               <w:t>d)</w:t>
             </w:r>
           </w:p>
@@ -5150,7 +5150,7 @@
         </w:tc>
         <w:tc>
           <w:tcPr>
-            <w:tcW w:w="973" w:type="dxa"/>
+            <w:tcW w:w="1103" w:type="dxa"/>
             <w:gridSpan w:val="2"/>
             <w:tcBorders>
               <w:top w:val="single" w:sz="4" w:space="0" w:color="000000"/>
@@ -5181,7 +5181,7 @@
         </w:tc>
         <w:tc>
           <w:tcPr>
-            <w:tcW w:w="2547" w:type="dxa"/>
+            <w:tcW w:w="2417" w:type="dxa"/>
             <w:gridSpan w:val="6"/>
             <w:tcBorders>
               <w:top w:val="single" w:sz="4" w:space="0" w:color="000000"/>
@@ -5344,7 +5344,7 @@
         </w:tc>
         <w:tc>
           <w:tcPr>
-            <w:tcW w:w="2685" w:type="dxa"/>
+            <w:tcW w:w="2815" w:type="dxa"/>
             <w:gridSpan w:val="6"/>
             <w:tcBorders>
               <w:top w:val="single" w:sz="4" w:space="0" w:color="000000"/>
@@ -5375,7 +5375,7 @@
         </w:tc>
         <w:tc>
           <w:tcPr>
-            <w:tcW w:w="6774" w:type="dxa"/>
+            <w:tcW w:w="6644" w:type="dxa"/>
             <w:gridSpan w:val="12"/>
             <w:tcBorders>
               <w:top w:val="single" w:sz="4" w:space="0" w:color="000000"/>
@@ -7131,6 +7131,7 @@
                 <w:szCs w:val="20"/>
                 <w:highlight w:val="white"/>
               </w:rPr>
+              <w:lastRenderedPageBreak/>
               <w:t xml:space="preserve">4 </w:t>
             </w:r>
           </w:p>
@@ -7223,7 +7224,6 @@
                 <w:szCs w:val="20"/>
                 <w:highlight w:val="white"/>
               </w:rPr>
-              <w:lastRenderedPageBreak/>
               <w:t xml:space="preserve">5 </w:t>
             </w:r>
           </w:p>
@@ -7883,8 +7883,106 @@
           <w:szCs w:val="20"/>
           <w:highlight w:val="white"/>
         </w:rPr>
-        <w:t>In case of Overdraft facility customer needs to pay interest on the limit utilized for the first 12 months (or as may be applicable). Any revision in charges shall be updated by the Lender on its website (www.tatacapital.com) or otherwise intimated to the Borrowers.</w:t>
+        <w:t>Under this</w:t>
       </w:r>
+      <w:r>
+        <w:rPr>
+          <w:sz w:val="20"/>
+          <w:szCs w:val="20"/>
+          <w:highlight w:val="white"/>
+        </w:rPr>
+        <w:t xml:space="preserve"> facility customer needs to pay interest on the limit utilized for the first 12 months (or as may be applicable). Any revision in charges shall be updated by the Lender on its website (www.tatacapital.com) or otherwise intimated to the Borrowers.</w:t>
+      </w:r>
+    </w:p>
+    <w:p>
+      <w:pPr>
+        <w:spacing w:after="10"/>
+        <w:ind w:right="6"/>
+        <w:rPr>
+          <w:sz w:val="20"/>
+          <w:szCs w:val="20"/>
+          <w:highlight w:val="white"/>
+        </w:rPr>
+      </w:pPr>
+    </w:p>
+    <w:p>
+      <w:pPr>
+        <w:spacing w:line="240" w:lineRule="auto"/>
+        <w:rPr>
+          <w:rFonts w:eastAsia="Times New Roman" w:cstheme="minorHAnsi"/>
+          <w:sz w:val="20"/>
+          <w:szCs w:val="20"/>
+        </w:rPr>
+      </w:pPr>
+      <w:r>
+        <w:rPr>
+          <w:rFonts w:eastAsia="Times New Roman" w:cstheme="minorHAnsi"/>
+          <w:sz w:val="20"/>
+          <w:szCs w:val="20"/>
+        </w:rPr>
+        <w:t xml:space="preserve">* </w:t>
+      </w:r>
+      <w:r>
+        <w:rPr>
+          <w:rFonts w:eastAsia="Times New Roman" w:cstheme="minorHAnsi"/>
+          <w:sz w:val="20"/>
+          <w:szCs w:val="20"/>
+        </w:rPr>
+        <w:t xml:space="preserve">Under this </w:t>
+      </w:r>
+      <w:r>
+        <w:rPr>
+          <w:rFonts w:eastAsia="Times New Roman" w:cstheme="minorHAnsi"/>
+          <w:sz w:val="20"/>
+          <w:szCs w:val="20"/>
+        </w:rPr>
+        <w:t>facility, the loan amount disbursed will be subject to securities pledged and the utilization.</w:t>
+      </w:r>
+    </w:p>
+    <w:p>
+      <w:pPr>
+        <w:spacing w:line="240" w:lineRule="auto"/>
+        <w:rPr>
+          <w:rFonts w:eastAsia="Times New Roman" w:cstheme="minorHAnsi"/>
+          <w:sz w:val="20"/>
+          <w:szCs w:val="20"/>
+        </w:rPr>
+      </w:pPr>
+      <w:r>
+        <w:rPr>
+          <w:rFonts w:eastAsia="Times New Roman" w:cstheme="minorHAnsi"/>
+          <w:sz w:val="20"/>
+          <w:szCs w:val="20"/>
+        </w:rPr>
+        <w:t xml:space="preserve">** </w:t>
+      </w:r>
+      <w:r>
+        <w:rPr>
+          <w:rFonts w:eastAsia="Times New Roman" w:cstheme="minorHAnsi"/>
+          <w:sz w:val="20"/>
+          <w:szCs w:val="20"/>
+        </w:rPr>
+        <w:t xml:space="preserve">Under this </w:t>
+      </w:r>
+      <w:r>
+        <w:rPr>
+          <w:rFonts w:eastAsia="Times New Roman" w:cstheme="minorHAnsi"/>
+          <w:sz w:val="20"/>
+          <w:szCs w:val="20"/>
+        </w:rPr>
+        <w:t>facility, the interest amount will be subject to utilization and floating rate p.a.</w:t>
+      </w:r>
+    </w:p>
+    <w:p>
+      <w:pPr>
+        <w:spacing w:after="10"/>
+        <w:ind w:right="6"/>
+        <w:rPr>
+          <w:sz w:val="20"/>
+          <w:szCs w:val="20"/>
+          <w:highlight w:val="white"/>
+        </w:rPr>
+      </w:pPr>
     </w:p>
     <w:p>
       <w:pPr>

</xml_diff>